<commit_message>
version 1.2.7 - statistics bug fix
</commit_message>
<xml_diff>
--- a/STC Controller Shell Doc.docx
+++ b/STC Controller Shell Doc.docx
@@ -126,7 +126,7 @@
           <w:color w:val="005C90"/>
           <w:sz w:val="32"/>
         </w:rPr>
-        <w:t>August</w:t>
+        <w:t>November</w:t>
       </w:r>
       <w:r>
         <w:rPr>
@@ -186,7 +186,7 @@
           <w:color w:val="005C90"/>
           <w:sz w:val="24"/>
         </w:rPr>
-        <w:t>1</w:t>
+        <w:t>7</w:t>
       </w:r>
     </w:p>
     <w:p>
@@ -981,7 +981,7 @@
                   </wp:inline>
                 </w:drawing>
               </mc:Choice>
-              <mc:Fallback xmlns:w16se="http://schemas.microsoft.com/office/word/2015/wordml/symex" xmlns:cx="http://schemas.microsoft.com/office/drawing/2014/chartex">
+              <mc:Fallback xmlns:cx="http://schemas.microsoft.com/office/drawing/2014/chartex" xmlns:w16se="http://schemas.microsoft.com/office/word/2015/wordml/symex">
                 <w:pict>
                   <v:group w14:anchorId="2FAF5DF9" id="Group 14736" o:spid="_x0000_s1026" style="width:418.65pt;height:.7pt;mso-position-horizontal-relative:char;mso-position-vertical-relative:line" coordsize="53166,91" o:gfxdata="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">
                     <v:shape id="Shape 20463" o:spid="_x0000_s1027" style="position:absolute;width:53166;height:91;visibility:visible;mso-wrap-style:square;v-text-anchor:top" coordsize="5316601,9144" o:gfxdata="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" path="m,l5316601,r,9144l,9144,,e" fillcolor="black" stroked="f" strokeweight="0">
@@ -995,8 +995,6 @@
             </mc:AlternateContent>
           </w:r>
         </w:p>
-        <w:bookmarkStart w:id="0" w:name="_GoBack"/>
-        <w:bookmarkEnd w:id="0"/>
         <w:p>
           <w:pPr>
             <w:pStyle w:val="TOC1"/>
@@ -2208,7 +2206,7 @@
         <w:spacing w:after="0"/>
         <w:ind w:left="-3"/>
       </w:pPr>
-      <w:bookmarkStart w:id="1" w:name="_Toc489539336"/>
+      <w:bookmarkStart w:id="0" w:name="_Toc489539336"/>
       <w:r>
         <w:rPr>
           <w:sz w:val="40"/>
@@ -2216,7 +2214,7 @@
         <w:lastRenderedPageBreak/>
         <w:t>Overview</w:t>
       </w:r>
-      <w:bookmarkEnd w:id="1"/>
+      <w:bookmarkEnd w:id="0"/>
       <w:r>
         <w:rPr>
           <w:sz w:val="40"/>
@@ -2308,7 +2306,7 @@
               </wp:inline>
             </w:drawing>
           </mc:Choice>
-          <mc:Fallback xmlns:w16se="http://schemas.microsoft.com/office/word/2015/wordml/symex" xmlns:cx="http://schemas.microsoft.com/office/drawing/2014/chartex">
+          <mc:Fallback xmlns:cx="http://schemas.microsoft.com/office/drawing/2014/chartex" xmlns:w16se="http://schemas.microsoft.com/office/word/2015/wordml/symex">
             <w:pict>
               <v:group w14:anchorId="5E41200B" id="Group 15374" o:spid="_x0000_s1026" style="width:431.85pt;height:.5pt;mso-position-horizontal-relative:char;mso-position-vertical-relative:line" coordsize="54843,60" o:gfxdata="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">
                 <v:shape id="Shape 362" o:spid="_x0000_s1027" style="position:absolute;width:54843;height:0;visibility:visible;mso-wrap-style:square;v-text-anchor:top" coordsize="5484317,0" o:gfxdata="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" path="m,l5484317,e" filled="f" strokecolor="#1b97d5" strokeweight=".48pt">
@@ -2414,7 +2412,7 @@
       <w:pPr>
         <w:pStyle w:val="Heading2"/>
       </w:pPr>
-      <w:bookmarkStart w:id="2" w:name="_Toc489539337"/>
+      <w:bookmarkStart w:id="1" w:name="_Toc489539337"/>
       <w:r>
         <w:t xml:space="preserve">About </w:t>
       </w:r>
@@ -2429,7 +2427,7 @@
       <w:r>
         <w:t xml:space="preserve"> Shell</w:t>
       </w:r>
-      <w:bookmarkEnd w:id="2"/>
+      <w:bookmarkEnd w:id="1"/>
     </w:p>
     <w:p>
       <w:pPr>
@@ -2534,11 +2532,11 @@
       <w:pPr>
         <w:pStyle w:val="Heading2"/>
       </w:pPr>
-      <w:bookmarkStart w:id="3" w:name="_Toc489539338"/>
+      <w:bookmarkStart w:id="2" w:name="_Toc489539338"/>
       <w:r>
         <w:t>Standard version</w:t>
       </w:r>
-      <w:bookmarkEnd w:id="3"/>
+      <w:bookmarkEnd w:id="2"/>
       <w:r>
         <w:t xml:space="preserve">  </w:t>
       </w:r>
@@ -2713,11 +2711,11 @@
       <w:pPr>
         <w:pStyle w:val="Heading2"/>
       </w:pPr>
-      <w:bookmarkStart w:id="4" w:name="_Toc489539339"/>
+      <w:bookmarkStart w:id="3" w:name="_Toc489539339"/>
       <w:r>
         <w:t>Supported OS</w:t>
       </w:r>
-      <w:bookmarkEnd w:id="4"/>
+      <w:bookmarkEnd w:id="3"/>
     </w:p>
     <w:p>
       <w:pPr>
@@ -2740,11 +2738,11 @@
       <w:pPr>
         <w:pStyle w:val="Heading2"/>
       </w:pPr>
-      <w:bookmarkStart w:id="5" w:name="_Toc489539340"/>
+      <w:bookmarkStart w:id="4" w:name="_Toc489539340"/>
       <w:r>
         <w:t>Requirements</w:t>
       </w:r>
-      <w:bookmarkEnd w:id="5"/>
+      <w:bookmarkEnd w:id="4"/>
     </w:p>
     <w:p>
       <w:pPr>
@@ -2839,11 +2837,11 @@
       <w:pPr>
         <w:pStyle w:val="Heading2"/>
       </w:pPr>
-      <w:bookmarkStart w:id="6" w:name="_Toc489539341"/>
+      <w:bookmarkStart w:id="5" w:name="_Toc489539341"/>
       <w:r>
         <w:t>Downloading the Shell</w:t>
       </w:r>
-      <w:bookmarkEnd w:id="6"/>
+      <w:bookmarkEnd w:id="5"/>
       <w:r>
         <w:t xml:space="preserve"> </w:t>
       </w:r>
@@ -3248,7 +3246,7 @@
         <w:spacing w:after="0"/>
         <w:ind w:left="-3"/>
       </w:pPr>
-      <w:bookmarkStart w:id="7" w:name="_Toc489539342"/>
+      <w:bookmarkStart w:id="6" w:name="_Toc489539342"/>
       <w:r>
         <w:rPr>
           <w:sz w:val="40"/>
@@ -3256,7 +3254,7 @@
         <w:lastRenderedPageBreak/>
         <w:t>Import and Configure the Shell</w:t>
       </w:r>
-      <w:bookmarkEnd w:id="7"/>
+      <w:bookmarkEnd w:id="6"/>
       <w:r>
         <w:rPr>
           <w:sz w:val="40"/>
@@ -3348,7 +3346,7 @@
               </wp:inline>
             </w:drawing>
           </mc:Choice>
-          <mc:Fallback xmlns:w16se="http://schemas.microsoft.com/office/word/2015/wordml/symex" xmlns:cx="http://schemas.microsoft.com/office/drawing/2014/chartex">
+          <mc:Fallback xmlns:cx="http://schemas.microsoft.com/office/drawing/2014/chartex" xmlns:w16se="http://schemas.microsoft.com/office/word/2015/wordml/symex">
             <w:pict>
               <v:group w14:anchorId="06DB2053" id="Group 14804" o:spid="_x0000_s1026" style="width:431.85pt;height:.5pt;mso-position-horizontal-relative:char;mso-position-vertical-relative:line" coordsize="54843,60" o:gfxdata="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">
                 <v:shape id="Shape 781" o:spid="_x0000_s1027" style="position:absolute;width:54843;height:0;visibility:visible;mso-wrap-style:square;v-text-anchor:top" coordsize="5484317,0" o:gfxdata="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" path="m,l5484317,e" filled="f" strokecolor="#1b97d5" strokeweight=".48pt">
@@ -3412,7 +3410,7 @@
       <w:pPr>
         <w:pStyle w:val="Heading2"/>
       </w:pPr>
-      <w:bookmarkStart w:id="8" w:name="_Toc489539343"/>
+      <w:bookmarkStart w:id="7" w:name="_Toc489539343"/>
       <w:r>
         <w:t xml:space="preserve">Importing the Shell into </w:t>
       </w:r>
@@ -3420,7 +3418,7 @@
       <w:r>
         <w:t>CloudShell</w:t>
       </w:r>
-      <w:bookmarkEnd w:id="8"/>
+      <w:bookmarkEnd w:id="7"/>
       <w:proofErr w:type="spellEnd"/>
       <w:r>
         <w:t xml:space="preserve"> </w:t>
@@ -3947,11 +3945,11 @@
       <w:pPr>
         <w:pStyle w:val="Heading2"/>
       </w:pPr>
-      <w:bookmarkStart w:id="9" w:name="_Toc489539344"/>
+      <w:bookmarkStart w:id="8" w:name="_Toc489539344"/>
       <w:r>
         <w:t>Offline installation of a Shell</w:t>
       </w:r>
-      <w:bookmarkEnd w:id="9"/>
+      <w:bookmarkEnd w:id="8"/>
       <w:r>
         <w:t xml:space="preserve">  </w:t>
       </w:r>
@@ -4046,7 +4044,7 @@
               </wp:inline>
             </w:drawing>
           </mc:Choice>
-          <mc:Fallback xmlns:w16se="http://schemas.microsoft.com/office/word/2015/wordml/symex" xmlns:cx="http://schemas.microsoft.com/office/drawing/2014/chartex">
+          <mc:Fallback xmlns:cx="http://schemas.microsoft.com/office/drawing/2014/chartex" xmlns:w16se="http://schemas.microsoft.com/office/word/2015/wordml/symex">
             <w:pict>
               <v:group w14:anchorId="6D9CAA26" id="Group 14805" o:spid="_x0000_s1026" style="width:431.85pt;height:.5pt;mso-position-horizontal-relative:char;mso-position-vertical-relative:line" coordsize="54842,60" o:gfxdata="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">
                 <v:shape id="Shape 20829" o:spid="_x0000_s1027" style="position:absolute;width:54842;height:91;visibility:visible;mso-wrap-style:square;v-text-anchor:top" coordsize="5484241,9144" o:gfxdata="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" path="m,l5484241,r,9144l,9144,,e" fillcolor="#4c4c4c" stroked="f" strokeweight="0">
@@ -4249,7 +4247,7 @@
               </wp:inline>
             </w:drawing>
           </mc:Choice>
-          <mc:Fallback xmlns:w16se="http://schemas.microsoft.com/office/word/2015/wordml/symex" xmlns:cx="http://schemas.microsoft.com/office/drawing/2014/chartex">
+          <mc:Fallback xmlns:cx="http://schemas.microsoft.com/office/drawing/2014/chartex" xmlns:w16se="http://schemas.microsoft.com/office/word/2015/wordml/symex">
             <w:pict>
               <v:group w14:anchorId="11E4E2B4" id="Group 14806" o:spid="_x0000_s1026" style="width:431.85pt;height:.5pt;mso-position-horizontal-relative:char;mso-position-vertical-relative:line" coordsize="54842,60" o:gfxdata="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">
                 <v:shape id="Shape 20830" o:spid="_x0000_s1027" style="position:absolute;width:54842;height:91;visibility:visible;mso-wrap-style:square;v-text-anchor:top" coordsize="5484241,9144" o:gfxdata="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" path="m,l5484241,r,9144l,9144,,e" fillcolor="#4c4c4c" stroked="f" strokeweight="0">
@@ -4670,16 +4668,16 @@
       <w:pPr>
         <w:pStyle w:val="Heading2"/>
       </w:pPr>
-      <w:bookmarkStart w:id="10" w:name="_Toc486499200"/>
-      <w:bookmarkStart w:id="11" w:name="_Toc489539345"/>
+      <w:bookmarkStart w:id="9" w:name="_Toc486499200"/>
+      <w:bookmarkStart w:id="10" w:name="_Toc489539345"/>
       <w:r>
         <w:t xml:space="preserve">Configuring a new </w:t>
       </w:r>
+      <w:bookmarkEnd w:id="9"/>
+      <w:r>
+        <w:t>service</w:t>
+      </w:r>
       <w:bookmarkEnd w:id="10"/>
-      <w:r>
-        <w:t>service</w:t>
-      </w:r>
-      <w:bookmarkEnd w:id="11"/>
     </w:p>
     <w:p>
       <w:pPr>
@@ -5217,14 +5215,14 @@
           <w:sz w:val="40"/>
         </w:rPr>
       </w:pPr>
-      <w:bookmarkStart w:id="12" w:name="_Toc489539346"/>
+      <w:bookmarkStart w:id="11" w:name="_Toc489539346"/>
       <w:r>
         <w:rPr>
           <w:sz w:val="40"/>
         </w:rPr>
         <w:t>Updating Python Dependencies for Shells</w:t>
       </w:r>
-      <w:bookmarkEnd w:id="12"/>
+      <w:bookmarkEnd w:id="11"/>
     </w:p>
     <w:p>
       <w:r>
@@ -5306,7 +5304,7 @@
               </wp:inline>
             </w:drawing>
           </mc:Choice>
-          <mc:Fallback xmlns:w16se="http://schemas.microsoft.com/office/word/2015/wordml/symex" xmlns:cx="http://schemas.microsoft.com/office/drawing/2014/chartex">
+          <mc:Fallback xmlns:cx="http://schemas.microsoft.com/office/drawing/2014/chartex" xmlns:w16se="http://schemas.microsoft.com/office/word/2015/wordml/symex">
             <w:pict>
               <v:group w14:anchorId="56DB6F42" id="Group 8" o:spid="_x0000_s1026" style="width:424.35pt;height:.45pt;mso-position-horizontal-relative:char;mso-position-vertical-relative:line" coordsize="54843,60" o:gfxdata="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">
                 <v:shape id="Shape 781" o:spid="_x0000_s1027" style="position:absolute;width:54843;height:0;visibility:visible;mso-wrap-style:square;v-text-anchor:top" coordsize="5484317,0" o:gfxdata="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" path="m,l5484317,e" filled="f" strokecolor="#1b97d5" strokeweight=".48pt">
@@ -5355,11 +5353,11 @@
       <w:pPr>
         <w:pStyle w:val="Heading2"/>
       </w:pPr>
-      <w:bookmarkStart w:id="13" w:name="_Toc489539347"/>
+      <w:bookmarkStart w:id="12" w:name="_Toc489539347"/>
       <w:r>
         <w:t>Updating offline Python dependencies</w:t>
       </w:r>
-      <w:bookmarkEnd w:id="13"/>
+      <w:bookmarkEnd w:id="12"/>
     </w:p>
     <w:p>
       <w:pPr>
@@ -5592,14 +5590,14 @@
       <w:pPr>
         <w:pStyle w:val="Heading2"/>
       </w:pPr>
-      <w:bookmarkStart w:id="14" w:name="_Toc489539348"/>
+      <w:bookmarkStart w:id="13" w:name="_Toc489539348"/>
       <w:r>
         <w:t xml:space="preserve">Updating online Python </w:t>
       </w:r>
       <w:r>
         <w:t>dependencies</w:t>
       </w:r>
-      <w:bookmarkEnd w:id="14"/>
+      <w:bookmarkEnd w:id="13"/>
     </w:p>
     <w:p>
       <w:pPr>
@@ -5720,7 +5718,7 @@
         <w:spacing w:after="0"/>
         <w:ind w:left="-3"/>
       </w:pPr>
-      <w:bookmarkStart w:id="15" w:name="_Toc489539349"/>
+      <w:bookmarkStart w:id="14" w:name="_Toc489539349"/>
       <w:r>
         <w:rPr>
           <w:sz w:val="40"/>
@@ -5728,7 +5726,7 @@
         <w:lastRenderedPageBreak/>
         <w:t>Typical workflow</w:t>
       </w:r>
-      <w:bookmarkEnd w:id="15"/>
+      <w:bookmarkEnd w:id="14"/>
     </w:p>
     <w:p>
       <w:pPr>
@@ -5814,7 +5812,7 @@
               </wp:inline>
             </w:drawing>
           </mc:Choice>
-          <mc:Fallback xmlns:w16se="http://schemas.microsoft.com/office/word/2015/wordml/symex" xmlns:cx="http://schemas.microsoft.com/office/drawing/2014/chartex">
+          <mc:Fallback xmlns:cx="http://schemas.microsoft.com/office/drawing/2014/chartex" xmlns:w16se="http://schemas.microsoft.com/office/word/2015/wordml/symex">
             <w:pict>
               <v:group w14:anchorId="0363901A" id="Group 14481" o:spid="_x0000_s1026" style="width:431.85pt;height:.5pt;mso-position-horizontal-relative:char;mso-position-vertical-relative:line" coordsize="54843,60" o:gfxdata="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">
                 <v:shape id="Shape 2650" o:spid="_x0000_s1027" style="position:absolute;width:54843;height:0;visibility:visible;mso-wrap-style:square;v-text-anchor:top" coordsize="5484317,0" o:gfxdata="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" path="m,l5484317,e" filled="f" strokecolor="#1b97d5" strokeweight=".48pt">
@@ -5837,7 +5835,7 @@
           <w:szCs w:val="28"/>
         </w:rPr>
       </w:pPr>
-      <w:bookmarkStart w:id="16" w:name="_Toc489539350"/>
+      <w:bookmarkStart w:id="15" w:name="_Toc489539350"/>
       <w:r>
         <w:t xml:space="preserve">Scenario 1 </w:t>
       </w:r>
@@ -5858,7 +5856,7 @@
       <w:r>
         <w:t xml:space="preserve"> traffic</w:t>
       </w:r>
-      <w:bookmarkEnd w:id="16"/>
+      <w:bookmarkEnd w:id="15"/>
     </w:p>
     <w:p>
       <w:pPr>
@@ -6028,7 +6026,9 @@
       <w:r>
         <w:rPr>
           <w:rFonts w:ascii="Arial" w:eastAsia="Arial" w:hAnsi="Arial" w:cs="Arial"/>
-          <w:color w:val="4B4B4C"/>
+          <w:noProof/>
+          <w:color w:val="4B4B4C"/>
+          <w:lang w:bidi="he-IL"/>
         </w:rPr>
         <w:drawing>
           <wp:inline distT="0" distB="0" distL="0" distR="0" wp14:anchorId="1AEAB59C" wp14:editId="3945E8A1">
@@ -6131,7 +6131,9 @@
       <w:r>
         <w:rPr>
           <w:rFonts w:ascii="Arial" w:eastAsia="Arial" w:hAnsi="Arial" w:cs="Arial"/>
-          <w:color w:val="4B4B4C"/>
+          <w:noProof/>
+          <w:color w:val="4B4B4C"/>
+          <w:lang w:bidi="he-IL"/>
         </w:rPr>
         <w:drawing>
           <wp:inline distT="0" distB="0" distL="0" distR="0" wp14:anchorId="6C9E139F" wp14:editId="6A964ACD">
@@ -6280,7 +6282,9 @@
       <w:r>
         <w:rPr>
           <w:rFonts w:ascii="Arial" w:eastAsia="Arial" w:hAnsi="Arial" w:cs="Arial"/>
-          <w:color w:val="4B4B4C"/>
+          <w:noProof/>
+          <w:color w:val="4B4B4C"/>
+          <w:lang w:bidi="he-IL"/>
         </w:rPr>
         <w:drawing>
           <wp:inline distT="0" distB="0" distL="0" distR="0" wp14:anchorId="44DD84A1" wp14:editId="0E55D137">
@@ -6441,7 +6445,9 @@
       <w:r>
         <w:rPr>
           <w:rFonts w:ascii="Arial" w:eastAsia="Arial" w:hAnsi="Arial" w:cs="Arial"/>
-          <w:color w:val="4B4B4C"/>
+          <w:noProof/>
+          <w:color w:val="4B4B4C"/>
+          <w:lang w:bidi="he-IL"/>
         </w:rPr>
         <w:drawing>
           <wp:inline distT="0" distB="0" distL="0" distR="0" wp14:anchorId="59844A3C" wp14:editId="2FE578AC">
@@ -7530,7 +7536,7 @@
               </wp:inline>
             </w:drawing>
           </mc:Choice>
-          <mc:Fallback xmlns:w16se="http://schemas.microsoft.com/office/word/2015/wordml/symex" xmlns:cx="http://schemas.microsoft.com/office/drawing/2014/chartex">
+          <mc:Fallback xmlns:cx="http://schemas.microsoft.com/office/drawing/2014/chartex" xmlns:w16se="http://schemas.microsoft.com/office/word/2015/wordml/symex">
             <w:pict>
               <v:group w14:anchorId="3E2C7916" id="Group 3" o:spid="_x0000_s1026" style="width:424.35pt;height:.45pt;mso-position-horizontal-relative:char;mso-position-vertical-relative:line" coordsize="54843,60" o:gfxdata="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">
                 <v:shape id="Shape 2900" o:spid="_x0000_s1027" style="position:absolute;width:54843;height:0;visibility:visible;mso-wrap-style:square;v-text-anchor:top" coordsize="5484317,0" o:gfxdata="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" path="m,l5484317,e" filled="f" strokecolor="#1b97d5" strokeweight=".48pt">
@@ -7674,7 +7680,7 @@
         <w:spacing w:after="0"/>
         <w:ind w:left="0" w:firstLine="0"/>
       </w:pPr>
-      <w:bookmarkStart w:id="17" w:name="_Toc489539351"/>
+      <w:bookmarkStart w:id="16" w:name="_Toc489539351"/>
       <w:r>
         <w:rPr>
           <w:sz w:val="40"/>
@@ -7682,7 +7688,7 @@
         <w:lastRenderedPageBreak/>
         <w:t>Release notes</w:t>
       </w:r>
-      <w:bookmarkEnd w:id="17"/>
+      <w:bookmarkEnd w:id="16"/>
       <w:r>
         <w:rPr>
           <w:sz w:val="40"/>
@@ -7774,7 +7780,7 @@
               </wp:inline>
             </w:drawing>
           </mc:Choice>
-          <mc:Fallback xmlns:w16se="http://schemas.microsoft.com/office/word/2015/wordml/symex" xmlns:cx="http://schemas.microsoft.com/office/drawing/2014/chartex">
+          <mc:Fallback xmlns:cx="http://schemas.microsoft.com/office/drawing/2014/chartex" xmlns:w16se="http://schemas.microsoft.com/office/word/2015/wordml/symex">
             <w:pict>
               <v:group w14:anchorId="5ED2A702" id="Group 16037" o:spid="_x0000_s1026" style="width:431.85pt;height:.5pt;mso-position-horizontal-relative:char;mso-position-vertical-relative:line" coordsize="54843,60" o:gfxdata="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">
                 <v:shape id="Shape 2900" o:spid="_x0000_s1027" style="position:absolute;width:54843;height:0;visibility:visible;mso-wrap-style:square;v-text-anchor:top" coordsize="5484317,0" o:gfxdata="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" path="m,l5484317,e" filled="f" strokecolor="#1b97d5" strokeweight=".48pt">
@@ -7842,59 +7848,6 @@
     </w:p>
     <w:p>
       <w:pPr>
-        <w:spacing w:after="167" w:line="267" w:lineRule="auto"/>
-        <w:rPr>
-          <w:rFonts w:ascii="Arial" w:eastAsia="Arial" w:hAnsi="Arial" w:cs="Arial"/>
-          <w:bCs/>
-          <w:color w:val="4B4B4C"/>
-        </w:rPr>
-      </w:pPr>
-      <w:r>
-        <w:rPr>
-          <w:rFonts w:ascii="Arial" w:eastAsia="Arial" w:hAnsi="Arial" w:cs="Arial"/>
-          <w:b/>
-          <w:color w:val="4B4B4C"/>
-        </w:rPr>
-        <w:tab/>
-      </w:r>
-      <w:r>
-        <w:rPr>
-          <w:rFonts w:ascii="Arial" w:eastAsia="Arial" w:hAnsi="Arial" w:cs="Arial"/>
-          <w:bCs/>
-          <w:color w:val="4B4B4C"/>
-        </w:rPr>
-        <w:t>NA</w:t>
-      </w:r>
-    </w:p>
-    <w:p>
-      <w:pPr>
-        <w:spacing w:after="167" w:line="267" w:lineRule="auto"/>
-        <w:ind w:left="355" w:hanging="10"/>
-        <w:rPr>
-          <w:rFonts w:ascii="Arial" w:eastAsia="Arial" w:hAnsi="Arial" w:cs="Arial"/>
-          <w:b/>
-          <w:color w:val="4B4B4C"/>
-        </w:rPr>
-      </w:pPr>
-      <w:r>
-        <w:rPr>
-          <w:rFonts w:ascii="Arial" w:eastAsia="Arial" w:hAnsi="Arial" w:cs="Arial"/>
-          <w:b/>
-          <w:color w:val="4B4B4C"/>
-        </w:rPr>
-        <w:t>K</w:t>
-      </w:r>
-      <w:r>
-        <w:rPr>
-          <w:rFonts w:ascii="Arial" w:eastAsia="Arial" w:hAnsi="Arial" w:cs="Arial"/>
-          <w:b/>
-          <w:color w:val="4B4B4C"/>
-        </w:rPr>
-        <w:t>nown issue:</w:t>
-      </w:r>
-    </w:p>
-    <w:p>
-      <w:pPr>
         <w:pStyle w:val="ListParagraph"/>
         <w:numPr>
           <w:ilvl w:val="0"/>
@@ -7902,6 +7855,112 @@
         </w:numPr>
         <w:spacing w:after="167" w:line="267" w:lineRule="auto"/>
         <w:rPr>
+          <w:rFonts w:ascii="Arial" w:eastAsia="Arial" w:hAnsi="Arial" w:cs="Arial"/>
+          <w:bCs/>
+          <w:color w:val="4B4B4C"/>
+        </w:rPr>
+      </w:pPr>
+      <w:r>
+        <w:rPr>
+          <w:rFonts w:ascii="Arial" w:eastAsia="Arial" w:hAnsi="Arial" w:cs="Arial"/>
+          <w:bCs/>
+          <w:color w:val="4B4B4C"/>
+        </w:rPr>
+        <w:t>Statistics bug fix.</w:t>
+      </w:r>
+    </w:p>
+    <w:p>
+      <w:pPr>
+        <w:spacing w:after="167" w:line="267" w:lineRule="auto"/>
+        <w:ind w:left="355" w:hanging="10"/>
+        <w:rPr>
+          <w:rFonts w:ascii="Arial" w:eastAsia="Arial" w:hAnsi="Arial" w:cs="Arial"/>
+          <w:b/>
+          <w:color w:val="4B4B4C"/>
+        </w:rPr>
+      </w:pPr>
+      <w:r>
+        <w:rPr>
+          <w:rFonts w:ascii="Arial" w:eastAsia="Arial" w:hAnsi="Arial" w:cs="Arial"/>
+          <w:b/>
+          <w:color w:val="4B4B4C"/>
+        </w:rPr>
+        <w:t>K</w:t>
+      </w:r>
+      <w:r>
+        <w:rPr>
+          <w:rFonts w:ascii="Arial" w:eastAsia="Arial" w:hAnsi="Arial" w:cs="Arial"/>
+          <w:b/>
+          <w:color w:val="4B4B4C"/>
+        </w:rPr>
+        <w:t>nown issue:</w:t>
+      </w:r>
+    </w:p>
+    <w:p>
+      <w:pPr>
+        <w:pStyle w:val="ListParagraph"/>
+        <w:numPr>
+          <w:ilvl w:val="0"/>
+          <w:numId w:val="25"/>
+        </w:numPr>
+        <w:spacing w:after="167" w:line="267" w:lineRule="auto"/>
+        <w:rPr>
+          <w:bCs/>
+          <w:lang w:bidi="he-IL"/>
+        </w:rPr>
+      </w:pPr>
+      <w:r>
+        <w:rPr>
+          <w:rFonts w:ascii="Arial" w:eastAsia="Arial" w:hAnsi="Arial" w:cs="Arial"/>
+          <w:bCs/>
+          <w:color w:val="4B4B4C"/>
+        </w:rPr>
+        <w:t xml:space="preserve">All Execution Servers that are used to run Sandboxes with </w:t>
+      </w:r>
+      <w:proofErr w:type="spellStart"/>
+      <w:r>
+        <w:rPr>
+          <w:rFonts w:ascii="Arial" w:eastAsia="Arial" w:hAnsi="Arial" w:cs="Arial"/>
+          <w:bCs/>
+          <w:color w:val="4B4B4C"/>
+        </w:rPr>
+        <w:t>TestCenter</w:t>
+      </w:r>
+      <w:proofErr w:type="spellEnd"/>
+      <w:r>
+        <w:rPr>
+          <w:rFonts w:ascii="Arial" w:eastAsia="Arial" w:hAnsi="Arial" w:cs="Arial"/>
+          <w:bCs/>
+          <w:color w:val="4B4B4C"/>
+        </w:rPr>
+        <w:t xml:space="preserve"> controller should have the same Client Install Path</w:t>
+      </w:r>
+      <w:r>
+        <w:rPr>
+          <w:rFonts w:ascii="Arial" w:eastAsia="Arial" w:hAnsi="Arial" w:cs="Arial"/>
+          <w:bCs/>
+          <w:color w:val="4B4B4C"/>
+        </w:rPr>
+        <w:t>.</w:t>
+      </w:r>
+      <w:r>
+        <w:rPr>
+          <w:rFonts w:ascii="Arial" w:eastAsia="Arial" w:hAnsi="Arial" w:cs="Arial"/>
+          <w:bCs/>
+          <w:color w:val="4B4B4C"/>
+        </w:rPr>
+        <w:t xml:space="preserve"> This means that all Execution Servers must be either Windows or Linux.</w:t>
+      </w:r>
+    </w:p>
+    <w:p>
+      <w:pPr>
+        <w:pStyle w:val="ListParagraph"/>
+        <w:numPr>
+          <w:ilvl w:val="0"/>
+          <w:numId w:val="25"/>
+        </w:numPr>
+        <w:spacing w:after="167" w:line="267" w:lineRule="auto"/>
+        <w:rPr>
           <w:bCs/>
           <w:rtl/>
           <w:lang w:bidi="he-IL"/>
@@ -7913,42 +7972,10 @@
           <w:bCs/>
           <w:color w:val="4B4B4C"/>
         </w:rPr>
-        <w:t xml:space="preserve">All Execution Servers that are used to run Sandboxes with </w:t>
-      </w:r>
-      <w:proofErr w:type="spellStart"/>
-      <w:r>
-        <w:rPr>
-          <w:rFonts w:ascii="Arial" w:eastAsia="Arial" w:hAnsi="Arial" w:cs="Arial"/>
-          <w:bCs/>
-          <w:color w:val="4B4B4C"/>
-        </w:rPr>
-        <w:t>TestCenter</w:t>
-      </w:r>
-      <w:proofErr w:type="spellEnd"/>
-      <w:r>
-        <w:rPr>
-          <w:rFonts w:ascii="Arial" w:eastAsia="Arial" w:hAnsi="Arial" w:cs="Arial"/>
-          <w:bCs/>
-          <w:color w:val="4B4B4C"/>
-        </w:rPr>
-        <w:t xml:space="preserve"> controller should have the same Client Install Path</w:t>
-      </w:r>
-      <w:r>
-        <w:rPr>
-          <w:rFonts w:ascii="Arial" w:eastAsia="Arial" w:hAnsi="Arial" w:cs="Arial"/>
-          <w:bCs/>
-          <w:color w:val="4B4B4C"/>
-        </w:rPr>
-        <w:t>.</w:t>
-      </w:r>
-      <w:r>
-        <w:rPr>
-          <w:rFonts w:ascii="Arial" w:eastAsia="Arial" w:hAnsi="Arial" w:cs="Arial"/>
-          <w:bCs/>
-          <w:color w:val="4B4B4C"/>
-        </w:rPr>
-        <w:t xml:space="preserve"> This means that all Execution Servers must be either Windows or Linux.</w:t>
-      </w:r>
+        <w:t>Multiple sandboxes on the same execution server are not supported.</w:t>
+      </w:r>
+      <w:bookmarkStart w:id="17" w:name="_GoBack"/>
+      <w:bookmarkEnd w:id="17"/>
     </w:p>
     <w:p>
       <w:pPr>
@@ -8149,7 +8176,7 @@
             </wp:anchor>
           </w:drawing>
         </mc:Choice>
-        <mc:Fallback xmlns:w16se="http://schemas.microsoft.com/office/word/2015/wordml/symex" xmlns:cx="http://schemas.microsoft.com/office/drawing/2014/chartex">
+        <mc:Fallback xmlns:cx="http://schemas.microsoft.com/office/drawing/2014/chartex" xmlns:w16se="http://schemas.microsoft.com/office/word/2015/wordml/symex">
           <w:pict>
             <v:group w14:anchorId="4325607C" id="Group 19448" o:spid="_x0000_s1026" style="position:absolute;margin-left:88.6pt;margin-top:764.25pt;width:413.85pt;height:.5pt;z-index:251662336;mso-position-horizontal-relative:page;mso-position-vertical-relative:page" coordsize="52556,60" o:gfxdata="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">
               <v:shape id="Shape 20837" o:spid="_x0000_s1027" style="position:absolute;width:52556;height:91;visibility:visible;mso-wrap-style:square;v-text-anchor:top" coordsize="5255641,9144" o:gfxdata="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" path="m,l5255641,r,9144l,9144,,e" fillcolor="#4c4c4c" stroked="f" strokeweight="0">
@@ -8290,7 +8317,7 @@
             </wp:anchor>
           </w:drawing>
         </mc:Choice>
-        <mc:Fallback xmlns:w16se="http://schemas.microsoft.com/office/word/2015/wordml/symex" xmlns:cx="http://schemas.microsoft.com/office/drawing/2014/chartex">
+        <mc:Fallback xmlns:cx="http://schemas.microsoft.com/office/drawing/2014/chartex" xmlns:w16se="http://schemas.microsoft.com/office/word/2015/wordml/symex">
           <w:pict>
             <v:shape w14:anchorId="4D67B5DC" id="Shape 20462" o:spid="_x0000_s1026" style="position:absolute;margin-left:0;margin-top:12.55pt;width:400.6pt;height:.7pt;z-index:251671552;visibility:visible;mso-wrap-style:square;mso-wrap-distance-left:9pt;mso-wrap-distance-top:0;mso-wrap-distance-right:9pt;mso-wrap-distance-bottom:0;mso-position-horizontal:absolute;mso-position-horizontal-relative:text;mso-position-vertical:absolute;mso-position-vertical-relative:text;v-text-anchor:top" coordsize="5088001,9144" o:gfxdata="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" path="m,l5088001,r,9144l,9144,,e" fillcolor="#4c4c4c" stroked="f" strokeweight="0">
               <v:stroke miterlimit="83231f" joinstyle="miter"/>
@@ -8404,7 +8431,7 @@
             </wp:anchor>
           </w:drawing>
         </mc:Choice>
-        <mc:Fallback xmlns:w16se="http://schemas.microsoft.com/office/word/2015/wordml/symex" xmlns:cx="http://schemas.microsoft.com/office/drawing/2014/chartex">
+        <mc:Fallback xmlns:cx="http://schemas.microsoft.com/office/drawing/2014/chartex" xmlns:w16se="http://schemas.microsoft.com/office/word/2015/wordml/symex">
           <w:pict>
             <v:group w14:anchorId="79962428" id="Group 19428" o:spid="_x0000_s1026" style="position:absolute;margin-left:88.6pt;margin-top:764.25pt;width:413.85pt;height:.5pt;z-index:251664384;mso-position-horizontal-relative:page;mso-position-vertical-relative:page" coordsize="52556,60" o:gfxdata="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">
               <v:shape id="Shape 20835" o:spid="_x0000_s1027" style="position:absolute;width:52556;height:91;visibility:visible;mso-wrap-style:square;v-text-anchor:top" coordsize="5255641,9144" o:gfxdata="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" path="m,l5255641,r,9144l,9144,,e" fillcolor="#4c4c4c" stroked="f" strokeweight="0">
@@ -8555,7 +8582,7 @@
             </wp:anchor>
           </w:drawing>
         </mc:Choice>
-        <mc:Fallback xmlns:w16se="http://schemas.microsoft.com/office/word/2015/wordml/symex" xmlns:cx="http://schemas.microsoft.com/office/drawing/2014/chartex">
+        <mc:Fallback xmlns:cx="http://schemas.microsoft.com/office/drawing/2014/chartex" xmlns:w16se="http://schemas.microsoft.com/office/word/2015/wordml/symex">
           <w:pict>
             <v:group w14:anchorId="545B5D46" id="Group 15" o:spid="_x0000_s1026" style="position:absolute;margin-left:88.6pt;margin-top:764.25pt;width:413.85pt;height:.5pt;z-index:251670528;mso-position-horizontal-relative:page;mso-position-vertical-relative:page" coordsize="52556,60" o:gfxdata="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">
               <v:shape id="Shape 20837" o:spid="_x0000_s1027" style="position:absolute;width:52556;height:91;visibility:visible;mso-wrap-style:square;v-text-anchor:top" coordsize="5255641,9144" o:gfxdata="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" path="m,l5255641,r,9144l,9144,,e" fillcolor="#4c4c4c" stroked="f" strokeweight="0">
@@ -8583,7 +8610,7 @@
         <w:noProof/>
         <w:color w:val="4B4B4C"/>
       </w:rPr>
-      <w:t>12</w:t>
+      <w:t>10</w:t>
     </w:r>
     <w:r>
       <w:rPr>
@@ -8707,7 +8734,7 @@
             </wp:anchor>
           </w:drawing>
         </mc:Choice>
-        <mc:Fallback xmlns:w16se="http://schemas.microsoft.com/office/word/2015/wordml/symex" xmlns:cx="http://schemas.microsoft.com/office/drawing/2014/chartex">
+        <mc:Fallback xmlns:cx="http://schemas.microsoft.com/office/drawing/2014/chartex" xmlns:w16se="http://schemas.microsoft.com/office/word/2015/wordml/symex">
           <w:pict>
             <v:group w14:anchorId="5CB288B6" id="Group 13" o:spid="_x0000_s1026" style="position:absolute;margin-left:88.6pt;margin-top:764.25pt;width:413.85pt;height:.5pt;z-index:251668480;mso-position-horizontal-relative:page;mso-position-vertical-relative:page" coordsize="52556,60" o:gfxdata="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">
               <v:shape id="Shape 20837" o:spid="_x0000_s1027" style="position:absolute;width:52556;height:91;visibility:visible;mso-wrap-style:square;v-text-anchor:top" coordsize="5255641,9144" o:gfxdata="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" path="m,l5255641,r,9144l,9144,,e" fillcolor="#4c4c4c" stroked="f" strokeweight="0">
@@ -9311,7 +9338,7 @@
   <w:abstractNum w:abstractNumId="4" w15:restartNumberingAfterBreak="0">
     <w:nsid w:val="18BC1C2F"/>
     <w:multiLevelType w:val="hybridMultilevel"/>
-    <w:tmpl w:val="DE78474A"/>
+    <w:tmpl w:val="9B163216"/>
     <w:lvl w:ilvl="0" w:tplc="04090001">
       <w:start w:val="1"/>
       <w:numFmt w:val="bullet"/>
@@ -13667,7 +13694,7 @@
 </file>
 
 <file path=customXml/itemProps1.xml><?xml version="1.0" encoding="utf-8"?>
-<ds:datastoreItem xmlns:ds="http://schemas.openxmlformats.org/officeDocument/2006/customXml" ds:itemID="{3356F0C4-E7C8-4339-98DC-F10C826BE1C6}">
+<ds:datastoreItem xmlns:ds="http://schemas.openxmlformats.org/officeDocument/2006/customXml" ds:itemID="{DE85F36A-C388-46B7-A43C-15D5D59AA4A1}">
   <ds:schemaRefs>
     <ds:schemaRef ds:uri="http://schemas.openxmlformats.org/officeDocument/2006/bibliography"/>
   </ds:schemaRefs>

</xml_diff>